<commit_message>
Updated questions 4-7 and meeting notes 	fetch = +refs/heads/*:refs/remotes/origin/*
</commit_message>
<xml_diff>
--- a/Case_Study_Meeting_Notes.docx
+++ b/Case_Study_Meeting_Notes.docx
@@ -1,6 +1,6 @@
 
 <file path=word/document.xml><?xml version="1.0" encoding="utf-8"?>
-<w:document xmlns:wpc="http://schemas.microsoft.com/office/word/2010/wordprocessingCanvas" xmlns:mo="http://schemas.microsoft.com/office/mac/office/2008/main" xmlns:mc="http://schemas.openxmlformats.org/markup-compatibility/2006" xmlns:mv="urn:schemas-microsoft-com:mac:vml" xmlns:o="urn:schemas-microsoft-com:office:office" xmlns:r="http://schemas.openxmlformats.org/officeDocument/2006/relationships" xmlns:m="http://schemas.openxmlformats.org/officeDocument/2006/math" xmlns:v="urn:schemas-microsoft-com:vml" xmlns:wp14="http://schemas.microsoft.com/office/word/2010/wordprocessingDrawing" xmlns:wp="http://schemas.openxmlformats.org/drawingml/2006/wordprocessingDrawing" xmlns:w10="urn:schemas-microsoft-com:office:word" xmlns:w="http://schemas.openxmlformats.org/wordprocessingml/2006/main" xmlns:w14="http://schemas.microsoft.com/office/word/2010/wordml" xmlns:w15="http://schemas.microsoft.com/office/word/2012/wordml" xmlns:wpg="http://schemas.microsoft.com/office/word/2010/wordprocessingGroup" xmlns:wpi="http://schemas.microsoft.com/office/word/2010/wordprocessingInk" xmlns:wne="http://schemas.microsoft.com/office/word/2006/wordml" xmlns:wps="http://schemas.microsoft.com/office/word/2010/wordprocessingShape" mc:Ignorable="w14 w15 wp14">
+<w:document xmlns:wpc="http://schemas.microsoft.com/office/word/2010/wordprocessingCanvas" xmlns:cx="http://schemas.microsoft.com/office/drawing/2014/chartex" xmlns:cx1="http://schemas.microsoft.com/office/drawing/2015/9/8/chartex" xmlns:cx2="http://schemas.microsoft.com/office/drawing/2015/10/21/chartex" xmlns:cx3="http://schemas.microsoft.com/office/drawing/2016/5/9/chartex" xmlns:cx4="http://schemas.microsoft.com/office/drawing/2016/5/10/chartex" xmlns:cx5="http://schemas.microsoft.com/office/drawing/2016/5/11/chartex" xmlns:cx6="http://schemas.microsoft.com/office/drawing/2016/5/12/chartex" xmlns:cx7="http://schemas.microsoft.com/office/drawing/2016/5/13/chartex" xmlns:cx8="http://schemas.microsoft.com/office/drawing/2016/5/14/chartex" xmlns:mc="http://schemas.openxmlformats.org/markup-compatibility/2006" xmlns:aink="http://schemas.microsoft.com/office/drawing/2016/ink" xmlns:am3d="http://schemas.microsoft.com/office/drawing/2017/model3d" xmlns:o="urn:schemas-microsoft-com:office:office" xmlns:r="http://schemas.openxmlformats.org/officeDocument/2006/relationships" xmlns:m="http://schemas.openxmlformats.org/officeDocument/2006/math" xmlns:v="urn:schemas-microsoft-com:vml" xmlns:wp14="http://schemas.microsoft.com/office/word/2010/wordprocessingDrawing" xmlns:wp="http://schemas.openxmlformats.org/drawingml/2006/wordprocessingDrawing" xmlns:w10="urn:schemas-microsoft-com:office:word" xmlns:w="http://schemas.openxmlformats.org/wordprocessingml/2006/main" xmlns:w14="http://schemas.microsoft.com/office/word/2010/wordml" xmlns:w15="http://schemas.microsoft.com/office/word/2012/wordml" xmlns:w16cid="http://schemas.microsoft.com/office/word/2016/wordml/cid" xmlns:w16se="http://schemas.microsoft.com/office/word/2015/wordml/symex" xmlns:wpg="http://schemas.microsoft.com/office/word/2010/wordprocessingGroup" xmlns:wpi="http://schemas.microsoft.com/office/word/2010/wordprocessingInk" xmlns:wne="http://schemas.microsoft.com/office/word/2006/wordml" xmlns:wps="http://schemas.microsoft.com/office/word/2010/wordprocessingShape" mc:Ignorable="w14 w15 w16se w16cid wp14">
   <w:body>
     <w:p>
       <w:pPr>
@@ -703,249 +703,365 @@
       <w:r>
         <w:t xml:space="preserve"> (2</w:t>
       </w:r>
+      <w:r>
+        <w:t xml:space="preserve"> Mins)</w:t>
+      </w:r>
+      <w:r>
+        <w:t xml:space="preserve"> –</w:t>
+      </w:r>
+      <w:r>
+        <w:t xml:space="preserve"> Jodi</w:t>
+      </w:r>
+    </w:p>
+    <w:p>
+      <w:pPr>
+        <w:pStyle w:val="ListParagraph"/>
+        <w:numPr>
+          <w:ilvl w:val="1"/>
+          <w:numId w:val="2"/>
+        </w:numPr>
+      </w:pPr>
+      <w:r>
+        <w:t xml:space="preserve">Thanks again for giving us this opportunity.  We wanted to leave some time for questions.  </w:t>
+      </w:r>
+    </w:p>
+    <w:p>
+      <w:pPr>
+        <w:ind w:left="1440"/>
+      </w:pPr>
+    </w:p>
+    <w:p>
+      <w:pPr>
+        <w:rPr>
+          <w:b/>
+        </w:rPr>
+      </w:pPr>
+      <w:r>
+        <w:rPr>
+          <w:b/>
+        </w:rPr>
+        <w:t>6/18/18 – Meeting Notes</w:t>
+      </w:r>
+    </w:p>
+    <w:p>
+      <w:pPr>
+        <w:pStyle w:val="ListParagraph"/>
+        <w:numPr>
+          <w:ilvl w:val="0"/>
+          <w:numId w:val="2"/>
+        </w:numPr>
+      </w:pPr>
+      <w:r>
+        <w:t>Rajat and Andy to finish Breweries.csv tonight</w:t>
+      </w:r>
+    </w:p>
+    <w:p>
+      <w:pPr>
+        <w:pStyle w:val="ListParagraph"/>
+        <w:numPr>
+          <w:ilvl w:val="0"/>
+          <w:numId w:val="2"/>
+        </w:numPr>
+      </w:pPr>
+      <w:r>
+        <w:t>An, Jodi, Tori to finish Beers.csv tonight</w:t>
+      </w:r>
+    </w:p>
+    <w:p>
+      <w:pPr>
+        <w:pStyle w:val="ListParagraph"/>
+        <w:numPr>
+          <w:ilvl w:val="0"/>
+          <w:numId w:val="2"/>
+        </w:numPr>
+      </w:pPr>
+      <w:r>
+        <w:t>Holding off on removing any duplicate data until merge review is complete.</w:t>
+      </w:r>
+    </w:p>
+    <w:p>
+      <w:pPr>
+        <w:pStyle w:val="ListParagraph"/>
+        <w:numPr>
+          <w:ilvl w:val="0"/>
+          <w:numId w:val="2"/>
+        </w:numPr>
+      </w:pPr>
+      <w:r>
+        <w:t xml:space="preserve">Merge file before next meeting </w:t>
+      </w:r>
+      <w:r>
+        <w:t>Tuesday</w:t>
+      </w:r>
+      <w:r>
+        <w:t>. (6/19/19)</w:t>
+      </w:r>
+    </w:p>
+    <w:p>
+      <w:pPr>
+        <w:pStyle w:val="ListParagraph"/>
+        <w:numPr>
+          <w:ilvl w:val="0"/>
+          <w:numId w:val="2"/>
+        </w:numPr>
+      </w:pPr>
+      <w:r>
+        <w:t>Tori and Jodi to put together RMD for presentation.  (Due 6/23/18)</w:t>
+      </w:r>
+    </w:p>
+    <w:p>
+      <w:pPr>
+        <w:pStyle w:val="ListParagraph"/>
+        <w:numPr>
+          <w:ilvl w:val="0"/>
+          <w:numId w:val="2"/>
+        </w:numPr>
+      </w:pPr>
+      <w:r>
+        <w:t>Next planned meetings:</w:t>
+      </w:r>
+    </w:p>
+    <w:p>
+      <w:pPr>
+        <w:pStyle w:val="ListParagraph"/>
+        <w:numPr>
+          <w:ilvl w:val="1"/>
+          <w:numId w:val="2"/>
+        </w:numPr>
+      </w:pPr>
+      <w:r>
+        <w:t>Tuesday 6/19 – Discuss and finalize merge data</w:t>
+      </w:r>
+    </w:p>
+    <w:p>
+      <w:pPr>
+        <w:pStyle w:val="ListParagraph"/>
+        <w:numPr>
+          <w:ilvl w:val="1"/>
+          <w:numId w:val="2"/>
+        </w:numPr>
+      </w:pPr>
+      <w:r>
+        <w:t>Saturday 6/23 – Review Presentation RMD</w:t>
+      </w:r>
+    </w:p>
+    <w:p>
+      <w:pPr>
+        <w:pStyle w:val="ListParagraph"/>
+        <w:numPr>
+          <w:ilvl w:val="1"/>
+          <w:numId w:val="2"/>
+        </w:numPr>
+      </w:pPr>
+      <w:r>
+        <w:t>Monday 6/25 – Final Presentation Run Through</w:t>
+      </w:r>
+    </w:p>
+    <w:p/>
+    <w:p>
+      <w:pPr>
+        <w:rPr>
+          <w:b/>
+        </w:rPr>
+      </w:pPr>
+      <w:r>
+        <w:rPr>
+          <w:b/>
+        </w:rPr>
+        <w:t>6/19/18 – Meeting Notes</w:t>
+      </w:r>
+    </w:p>
+    <w:p>
+      <w:pPr>
+        <w:pStyle w:val="ListParagraph"/>
+        <w:numPr>
+          <w:ilvl w:val="0"/>
+          <w:numId w:val="2"/>
+        </w:numPr>
+      </w:pPr>
+      <w:r>
+        <w:t xml:space="preserve">Andy to provide </w:t>
+      </w:r>
+      <w:r>
+        <w:t>R code for Q1-3</w:t>
+      </w:r>
+    </w:p>
+    <w:p>
+      <w:pPr>
+        <w:pStyle w:val="ListParagraph"/>
+        <w:numPr>
+          <w:ilvl w:val="0"/>
+          <w:numId w:val="2"/>
+        </w:numPr>
+      </w:pPr>
+      <w:r>
+        <w:t>Tori to provide R code for Q4-7</w:t>
+      </w:r>
+    </w:p>
+    <w:p>
+      <w:pPr>
+        <w:pStyle w:val="ListParagraph"/>
+        <w:numPr>
+          <w:ilvl w:val="0"/>
+          <w:numId w:val="2"/>
+        </w:numPr>
+      </w:pPr>
+      <w:r>
+        <w:t>Jodi prepare power point template.</w:t>
+      </w:r>
+    </w:p>
+    <w:p>
+      <w:pPr>
+        <w:pStyle w:val="ListParagraph"/>
+        <w:numPr>
+          <w:ilvl w:val="0"/>
+          <w:numId w:val="2"/>
+        </w:numPr>
+      </w:pPr>
+      <w:r>
+        <w:t>An to make final notes and changes to Beer</w:t>
+      </w:r>
+    </w:p>
+    <w:p>
+      <w:pPr>
+        <w:pStyle w:val="ListParagraph"/>
+        <w:numPr>
+          <w:ilvl w:val="0"/>
+          <w:numId w:val="2"/>
+        </w:numPr>
+      </w:pPr>
+      <w:r>
+        <w:t>Rajat to make final notes and changes to Breweries</w:t>
+      </w:r>
+    </w:p>
+    <w:p>
+      <w:pPr>
+        <w:pStyle w:val="ListParagraph"/>
+        <w:numPr>
+          <w:ilvl w:val="0"/>
+          <w:numId w:val="2"/>
+        </w:numPr>
+      </w:pPr>
+      <w:r>
+        <w:t>Meet Sat 8:30 CST</w:t>
+      </w:r>
+    </w:p>
+    <w:p>
+      <w:pPr>
+        <w:rPr>
+          <w:b/>
+        </w:rPr>
+      </w:pPr>
+      <w:r>
+        <w:rPr>
+          <w:b/>
+        </w:rPr>
+        <w:t>6/23</w:t>
+      </w:r>
+      <w:r>
+        <w:rPr>
+          <w:b/>
+        </w:rPr>
+        <w:t>/18 – Meeting Notes</w:t>
+      </w:r>
+    </w:p>
+    <w:p>
+      <w:pPr>
+        <w:pStyle w:val="ListParagraph"/>
+        <w:numPr>
+          <w:ilvl w:val="0"/>
+          <w:numId w:val="2"/>
+        </w:numPr>
+      </w:pPr>
+      <w:r>
+        <w:t>Jodi and Tori to work on finalizing presentation before Monday meeting</w:t>
+      </w:r>
+    </w:p>
+    <w:p>
+      <w:pPr>
+        <w:pStyle w:val="ListParagraph"/>
+        <w:numPr>
+          <w:ilvl w:val="0"/>
+          <w:numId w:val="2"/>
+        </w:numPr>
+      </w:pPr>
+      <w:r>
+        <w:t>Tori to finish ggplots for Q4-7</w:t>
+      </w:r>
+    </w:p>
+    <w:p>
+      <w:pPr>
+        <w:pStyle w:val="ListParagraph"/>
+        <w:numPr>
+          <w:ilvl w:val="0"/>
+          <w:numId w:val="2"/>
+        </w:numPr>
+      </w:pPr>
+      <w:r>
+        <w:t>Everyone to review files and make any edits Monday before Monday meeting</w:t>
+      </w:r>
+    </w:p>
+    <w:p>
+      <w:pPr>
+        <w:pStyle w:val="ListParagraph"/>
+        <w:numPr>
+          <w:ilvl w:val="0"/>
+          <w:numId w:val="2"/>
+        </w:numPr>
+      </w:pPr>
+      <w:r>
+        <w:lastRenderedPageBreak/>
+        <w:t>Discussed setup for Tuesday presentation- Tori to “ringmaster” and keep time</w:t>
+      </w:r>
+    </w:p>
+    <w:p>
+      <w:pPr>
+        <w:pStyle w:val="ListParagraph"/>
+        <w:numPr>
+          <w:ilvl w:val="0"/>
+          <w:numId w:val="2"/>
+        </w:numPr>
+      </w:pPr>
+      <w:r>
+        <w:t>Jodi and An discuss</w:t>
+      </w:r>
+      <w:r>
+        <w:t xml:space="preserve"> talking points for cleaning </w:t>
+      </w:r>
+      <w:r>
+        <w:t>data</w:t>
+      </w:r>
+    </w:p>
+    <w:p>
+      <w:pPr>
+        <w:pStyle w:val="ListParagraph"/>
+        <w:numPr>
+          <w:ilvl w:val="0"/>
+          <w:numId w:val="2"/>
+        </w:numPr>
+      </w:pPr>
+      <w:r>
+        <w:t xml:space="preserve">Andy and Rajat </w:t>
+      </w:r>
+      <w:r>
+        <w:t>discuss talking points for</w:t>
+      </w:r>
       <w:bookmarkStart w:id="0" w:name="_GoBack"/>
       <w:bookmarkEnd w:id="0"/>
       <w:r>
-        <w:t xml:space="preserve"> Mins)</w:t>
-      </w:r>
-      <w:r>
-        <w:t xml:space="preserve"> –</w:t>
-      </w:r>
-      <w:r>
-        <w:t xml:space="preserve"> Jodi</w:t>
-      </w:r>
-    </w:p>
-    <w:p>
-      <w:pPr>
-        <w:pStyle w:val="ListParagraph"/>
-        <w:numPr>
-          <w:ilvl w:val="1"/>
-          <w:numId w:val="2"/>
-        </w:numPr>
-      </w:pPr>
-      <w:r>
-        <w:t xml:space="preserve">Thanks again for giving us this opportunity.  We wanted to leave some time for questions.  </w:t>
-      </w:r>
-    </w:p>
-    <w:p>
-      <w:pPr>
-        <w:ind w:left="1440"/>
-      </w:pPr>
-    </w:p>
-    <w:p>
-      <w:pPr>
-        <w:rPr>
-          <w:b/>
-        </w:rPr>
-      </w:pPr>
-      <w:r>
-        <w:rPr>
-          <w:b/>
-        </w:rPr>
-        <w:t>6/18/18 – Meeting Notes</w:t>
-      </w:r>
-    </w:p>
-    <w:p>
-      <w:pPr>
-        <w:pStyle w:val="ListParagraph"/>
-        <w:numPr>
-          <w:ilvl w:val="0"/>
-          <w:numId w:val="2"/>
-        </w:numPr>
-      </w:pPr>
-      <w:r>
-        <w:t>Rajat and Andy to finish Breweries.csv tonight</w:t>
-      </w:r>
-    </w:p>
-    <w:p>
-      <w:pPr>
-        <w:pStyle w:val="ListParagraph"/>
-        <w:numPr>
-          <w:ilvl w:val="0"/>
-          <w:numId w:val="2"/>
-        </w:numPr>
-      </w:pPr>
-      <w:r>
-        <w:t>An, Jodi, Tori to finish Beers.csv tonight</w:t>
-      </w:r>
-    </w:p>
-    <w:p>
-      <w:pPr>
-        <w:pStyle w:val="ListParagraph"/>
-        <w:numPr>
-          <w:ilvl w:val="0"/>
-          <w:numId w:val="2"/>
-        </w:numPr>
-      </w:pPr>
-      <w:r>
-        <w:t>Holding off on removing any duplicate data until merge review is complete.</w:t>
-      </w:r>
-    </w:p>
-    <w:p>
-      <w:pPr>
-        <w:pStyle w:val="ListParagraph"/>
-        <w:numPr>
-          <w:ilvl w:val="0"/>
-          <w:numId w:val="2"/>
-        </w:numPr>
-      </w:pPr>
-      <w:r>
-        <w:t xml:space="preserve">Merge file before next meeting </w:t>
-      </w:r>
-      <w:r>
-        <w:t>Tuesday</w:t>
-      </w:r>
-      <w:r>
-        <w:t>. (6/19/19)</w:t>
-      </w:r>
-    </w:p>
-    <w:p>
-      <w:pPr>
-        <w:pStyle w:val="ListParagraph"/>
-        <w:numPr>
-          <w:ilvl w:val="0"/>
-          <w:numId w:val="2"/>
-        </w:numPr>
-      </w:pPr>
-      <w:r>
-        <w:t>Tori and Jodi to put together RMD for presentation.  (Due 6/23/18)</w:t>
-      </w:r>
-    </w:p>
-    <w:p>
-      <w:pPr>
-        <w:pStyle w:val="ListParagraph"/>
-        <w:numPr>
-          <w:ilvl w:val="0"/>
-          <w:numId w:val="2"/>
-        </w:numPr>
-      </w:pPr>
-      <w:r>
-        <w:t>Next planned meetings:</w:t>
-      </w:r>
-    </w:p>
-    <w:p>
-      <w:pPr>
-        <w:pStyle w:val="ListParagraph"/>
-        <w:numPr>
-          <w:ilvl w:val="1"/>
-          <w:numId w:val="2"/>
-        </w:numPr>
-      </w:pPr>
-      <w:r>
-        <w:t>Tuesday 6/19 – Discuss and finalize merge data</w:t>
-      </w:r>
-    </w:p>
-    <w:p>
-      <w:pPr>
-        <w:pStyle w:val="ListParagraph"/>
-        <w:numPr>
-          <w:ilvl w:val="1"/>
-          <w:numId w:val="2"/>
-        </w:numPr>
-      </w:pPr>
-      <w:r>
-        <w:t>Saturday 6/23 – Review Presentation RMD</w:t>
-      </w:r>
-    </w:p>
-    <w:p>
-      <w:pPr>
-        <w:pStyle w:val="ListParagraph"/>
-        <w:numPr>
-          <w:ilvl w:val="1"/>
-          <w:numId w:val="2"/>
-        </w:numPr>
-      </w:pPr>
-      <w:r>
-        <w:t>Monday 6/25 – Final Presentation Run Through</w:t>
-      </w:r>
-    </w:p>
-    <w:p/>
-    <w:p>
-      <w:pPr>
-        <w:rPr>
-          <w:b/>
-        </w:rPr>
-      </w:pPr>
-      <w:r>
-        <w:rPr>
-          <w:b/>
-        </w:rPr>
-        <w:t>6/19/18 – Meeting Notes</w:t>
-      </w:r>
-    </w:p>
-    <w:p>
-      <w:pPr>
-        <w:pStyle w:val="ListParagraph"/>
-        <w:numPr>
-          <w:ilvl w:val="0"/>
-          <w:numId w:val="2"/>
-        </w:numPr>
-      </w:pPr>
-      <w:r>
-        <w:t xml:space="preserve">Andy to provide </w:t>
-      </w:r>
-      <w:r>
-        <w:t>R code for Q1-3</w:t>
-      </w:r>
-    </w:p>
-    <w:p>
-      <w:pPr>
-        <w:pStyle w:val="ListParagraph"/>
-        <w:numPr>
-          <w:ilvl w:val="0"/>
-          <w:numId w:val="2"/>
-        </w:numPr>
-      </w:pPr>
-      <w:r>
-        <w:t>Tori to provide R code for Q4-7</w:t>
-      </w:r>
-    </w:p>
-    <w:p>
-      <w:pPr>
-        <w:pStyle w:val="ListParagraph"/>
-        <w:numPr>
-          <w:ilvl w:val="0"/>
-          <w:numId w:val="2"/>
-        </w:numPr>
-      </w:pPr>
-      <w:r>
-        <w:t>Jodi prepare power point template.</w:t>
-      </w:r>
-    </w:p>
-    <w:p>
-      <w:pPr>
-        <w:pStyle w:val="ListParagraph"/>
-        <w:numPr>
-          <w:ilvl w:val="0"/>
-          <w:numId w:val="2"/>
-        </w:numPr>
-      </w:pPr>
-      <w:r>
-        <w:t>An to make final notes and changes to Beer</w:t>
-      </w:r>
-    </w:p>
-    <w:p>
-      <w:pPr>
-        <w:pStyle w:val="ListParagraph"/>
-        <w:numPr>
-          <w:ilvl w:val="0"/>
-          <w:numId w:val="2"/>
-        </w:numPr>
-      </w:pPr>
-      <w:r>
-        <w:t>Rajat to make final notes and changes to Breweries</w:t>
-      </w:r>
-    </w:p>
-    <w:p>
-      <w:pPr>
-        <w:pStyle w:val="ListParagraph"/>
-        <w:numPr>
-          <w:ilvl w:val="0"/>
-          <w:numId w:val="2"/>
-        </w:numPr>
-      </w:pPr>
-      <w:r>
-        <w:t>Meet Sat 8:30 CST</w:t>
+        <w:t xml:space="preserve"> cleaning brewery data.</w:t>
+      </w:r>
+    </w:p>
+    <w:p>
+      <w:pPr>
+        <w:pStyle w:val="ListParagraph"/>
+        <w:numPr>
+          <w:ilvl w:val="0"/>
+          <w:numId w:val="2"/>
+        </w:numPr>
+      </w:pPr>
+      <w:r>
+        <w:t>Meet Mon 8:30 CST</w:t>
       </w:r>
     </w:p>
     <w:p/>
@@ -960,8 +1076,8 @@
 </file>
 
 <file path=word/numbering.xml><?xml version="1.0" encoding="utf-8"?>
-<w:numbering xmlns:wpc="http://schemas.microsoft.com/office/word/2010/wordprocessingCanvas" xmlns:mo="http://schemas.microsoft.com/office/mac/office/2008/main" xmlns:mc="http://schemas.openxmlformats.org/markup-compatibility/2006" xmlns:mv="urn:schemas-microsoft-com:mac:vml" xmlns:o="urn:schemas-microsoft-com:office:office" xmlns:r="http://schemas.openxmlformats.org/officeDocument/2006/relationships" xmlns:m="http://schemas.openxmlformats.org/officeDocument/2006/math" xmlns:v="urn:schemas-microsoft-com:vml" xmlns:wp14="http://schemas.microsoft.com/office/word/2010/wordprocessingDrawing" xmlns:wp="http://schemas.openxmlformats.org/drawingml/2006/wordprocessingDrawing" xmlns:w10="urn:schemas-microsoft-com:office:word" xmlns:w="http://schemas.openxmlformats.org/wordprocessingml/2006/main" xmlns:w14="http://schemas.microsoft.com/office/word/2010/wordml" xmlns:w15="http://schemas.microsoft.com/office/word/2012/wordml" xmlns:wpg="http://schemas.microsoft.com/office/word/2010/wordprocessingGroup" xmlns:wpi="http://schemas.microsoft.com/office/word/2010/wordprocessingInk" xmlns:wne="http://schemas.microsoft.com/office/word/2006/wordml" xmlns:wps="http://schemas.microsoft.com/office/word/2010/wordprocessingShape" mc:Ignorable="w14 w15 wp14">
-  <w:abstractNum w:abstractNumId="0">
+<w:numbering xmlns:wpc="http://schemas.microsoft.com/office/word/2010/wordprocessingCanvas" xmlns:cx="http://schemas.microsoft.com/office/drawing/2014/chartex" xmlns:cx1="http://schemas.microsoft.com/office/drawing/2015/9/8/chartex" xmlns:cx2="http://schemas.microsoft.com/office/drawing/2015/10/21/chartex" xmlns:cx3="http://schemas.microsoft.com/office/drawing/2016/5/9/chartex" xmlns:cx4="http://schemas.microsoft.com/office/drawing/2016/5/10/chartex" xmlns:cx5="http://schemas.microsoft.com/office/drawing/2016/5/11/chartex" xmlns:cx6="http://schemas.microsoft.com/office/drawing/2016/5/12/chartex" xmlns:cx7="http://schemas.microsoft.com/office/drawing/2016/5/13/chartex" xmlns:cx8="http://schemas.microsoft.com/office/drawing/2016/5/14/chartex" xmlns:mc="http://schemas.openxmlformats.org/markup-compatibility/2006" xmlns:aink="http://schemas.microsoft.com/office/drawing/2016/ink" xmlns:am3d="http://schemas.microsoft.com/office/drawing/2017/model3d" xmlns:o="urn:schemas-microsoft-com:office:office" xmlns:r="http://schemas.openxmlformats.org/officeDocument/2006/relationships" xmlns:m="http://schemas.openxmlformats.org/officeDocument/2006/math" xmlns:v="urn:schemas-microsoft-com:vml" xmlns:wp14="http://schemas.microsoft.com/office/word/2010/wordprocessingDrawing" xmlns:wp="http://schemas.openxmlformats.org/drawingml/2006/wordprocessingDrawing" xmlns:w10="urn:schemas-microsoft-com:office:word" xmlns:w="http://schemas.openxmlformats.org/wordprocessingml/2006/main" xmlns:w14="http://schemas.microsoft.com/office/word/2010/wordml" xmlns:w15="http://schemas.microsoft.com/office/word/2012/wordml" xmlns:w16cid="http://schemas.microsoft.com/office/word/2016/wordml/cid" xmlns:w16se="http://schemas.microsoft.com/office/word/2015/wordml/symex" xmlns:wpg="http://schemas.microsoft.com/office/word/2010/wordprocessingGroup" xmlns:wpi="http://schemas.microsoft.com/office/word/2010/wordprocessingInk" xmlns:wne="http://schemas.microsoft.com/office/word/2006/wordml" xmlns:wps="http://schemas.microsoft.com/office/word/2010/wordprocessingShape" mc:Ignorable="w14 w15 w16se w16cid wp14">
+  <w:abstractNum w:abstractNumId="0" w15:restartNumberingAfterBreak="0">
     <w:nsid w:val="00000001"/>
     <w:multiLevelType w:val="hybridMultilevel"/>
     <w:tmpl w:val="00000001"/>
@@ -1015,7 +1131,7 @@
       <w:lvlJc w:val="left"/>
     </w:lvl>
   </w:abstractNum>
-  <w:abstractNum w:abstractNumId="1">
+  <w:abstractNum w:abstractNumId="1" w15:restartNumberingAfterBreak="0">
     <w:nsid w:val="00000002"/>
     <w:multiLevelType w:val="hybridMultilevel"/>
     <w:tmpl w:val="00000002"/>
@@ -1069,7 +1185,7 @@
       <w:lvlJc w:val="left"/>
     </w:lvl>
   </w:abstractNum>
-  <w:abstractNum w:abstractNumId="2">
+  <w:abstractNum w:abstractNumId="2" w15:restartNumberingAfterBreak="0">
     <w:nsid w:val="00000003"/>
     <w:multiLevelType w:val="hybridMultilevel"/>
     <w:tmpl w:val="00000003"/>
@@ -1123,7 +1239,7 @@
       <w:lvlJc w:val="left"/>
     </w:lvl>
   </w:abstractNum>
-  <w:abstractNum w:abstractNumId="3">
+  <w:abstractNum w:abstractNumId="3" w15:restartNumberingAfterBreak="0">
     <w:nsid w:val="3DAC3317"/>
     <w:multiLevelType w:val="hybridMultilevel"/>
     <w:tmpl w:val="7354DF7C"/>
@@ -1212,7 +1328,7 @@
       </w:pPr>
     </w:lvl>
   </w:abstractNum>
-  <w:abstractNum w:abstractNumId="4">
+  <w:abstractNum w:abstractNumId="4" w15:restartNumberingAfterBreak="0">
     <w:nsid w:val="59C472B2"/>
     <w:multiLevelType w:val="hybridMultilevel"/>
     <w:tmpl w:val="233AD89E"/>
@@ -1343,7 +1459,7 @@
 </file>
 
 <file path=word/styles.xml><?xml version="1.0" encoding="utf-8"?>
-<w:styles xmlns:mc="http://schemas.openxmlformats.org/markup-compatibility/2006" xmlns:r="http://schemas.openxmlformats.org/officeDocument/2006/relationships" xmlns:w="http://schemas.openxmlformats.org/wordprocessingml/2006/main" xmlns:w14="http://schemas.microsoft.com/office/word/2010/wordml" xmlns:w15="http://schemas.microsoft.com/office/word/2012/wordml" mc:Ignorable="w14 w15">
+<w:styles xmlns:mc="http://schemas.openxmlformats.org/markup-compatibility/2006" xmlns:r="http://schemas.openxmlformats.org/officeDocument/2006/relationships" xmlns:w="http://schemas.openxmlformats.org/wordprocessingml/2006/main" xmlns:w14="http://schemas.microsoft.com/office/word/2010/wordml" xmlns:w15="http://schemas.microsoft.com/office/word/2012/wordml" xmlns:w16cid="http://schemas.microsoft.com/office/word/2016/wordml/cid" xmlns:w16se="http://schemas.microsoft.com/office/word/2015/wordml/symex" mc:Ignorable="w14 w15 w16se w16cid">
   <w:docDefaults>
     <w:rPrDefault>
       <w:rPr>
@@ -1355,7 +1471,7 @@
     </w:rPrDefault>
     <w:pPrDefault/>
   </w:docDefaults>
-  <w:latentStyles w:defLockedState="0" w:defUIPriority="99" w:defSemiHidden="0" w:defUnhideWhenUsed="0" w:defQFormat="0" w:count="382">
+  <w:latentStyles w:defLockedState="0" w:defUIPriority="99" w:defSemiHidden="0" w:defUnhideWhenUsed="0" w:defQFormat="0" w:count="375">
     <w:lsdException w:name="Normal" w:uiPriority="0" w:qFormat="1"/>
     <w:lsdException w:name="heading 1" w:uiPriority="9" w:qFormat="1"/>
     <w:lsdException w:name="heading 2" w:semiHidden="1" w:uiPriority="9" w:unhideWhenUsed="1" w:qFormat="1"/>
@@ -1512,15 +1628,6 @@
     <w:lsdException w:name="Balloon Text" w:semiHidden="1" w:unhideWhenUsed="1"/>
     <w:lsdException w:name="Table Grid" w:uiPriority="39"/>
     <w:lsdException w:name="Table Theme" w:semiHidden="1" w:unhideWhenUsed="1"/>
-    <w:lsdException w:name="Note Level 1" w:semiHidden="1" w:unhideWhenUsed="1"/>
-    <w:lsdException w:name="Note Level 2" w:semiHidden="1" w:unhideWhenUsed="1"/>
-    <w:lsdException w:name="Note Level 3" w:semiHidden="1" w:unhideWhenUsed="1"/>
-    <w:lsdException w:name="Note Level 4" w:semiHidden="1" w:unhideWhenUsed="1"/>
-    <w:lsdException w:name="Note Level 5" w:semiHidden="1" w:unhideWhenUsed="1"/>
-    <w:lsdException w:name="Note Level 6" w:semiHidden="1" w:unhideWhenUsed="1"/>
-    <w:lsdException w:name="Note Level 7" w:semiHidden="1" w:unhideWhenUsed="1"/>
-    <w:lsdException w:name="Note Level 8" w:semiHidden="1" w:unhideWhenUsed="1"/>
-    <w:lsdException w:name="Note Level 9" w:semiHidden="1" w:unhideWhenUsed="1"/>
     <w:lsdException w:name="Placeholder Text" w:semiHidden="1"/>
     <w:lsdException w:name="No Spacing" w:uiPriority="1" w:qFormat="1"/>
     <w:lsdException w:name="Light Shading" w:uiPriority="60"/>

</xml_diff>